<commit_message>
in process develop validate a SSL
</commit_message>
<xml_diff>
--- a/Survay/src/main/webapp/resources/res/образцы анкет.docx
+++ b/Survay/src/main/webapp/resources/res/образцы анкет.docx
@@ -8944,7 +8944,7 @@
           <w:b/>
           <w:sz w:val="24"/>
           <w:szCs w:val="24"/>
-          <w:highlight w:val="green"/>
+          <w:highlight w:val="red"/>
         </w:rPr>
       </w:pPr>
       <w:r>
@@ -8953,7 +8953,7 @@
           <w:b/>
           <w:sz w:val="24"/>
           <w:szCs w:val="24"/>
-          <w:highlight w:val="green"/>
+          <w:highlight w:val="red"/>
         </w:rPr>
         <w:t xml:space="preserve">(для </w:t>
       </w:r>
@@ -8964,7 +8964,7 @@
           <w:b/>
           <w:sz w:val="24"/>
           <w:szCs w:val="24"/>
-          <w:highlight w:val="green"/>
+          <w:highlight w:val="red"/>
         </w:rPr>
         <w:t>ответивших</w:t>
       </w:r>
@@ -8975,7 +8975,7 @@
           <w:b/>
           <w:sz w:val="24"/>
           <w:szCs w:val="24"/>
-          <w:highlight w:val="green"/>
+          <w:highlight w:val="red"/>
         </w:rPr>
         <w:t xml:space="preserve"> на вопрос 18 - перейти к </w:t>
       </w:r>
@@ -8986,7 +8986,7 @@
             <w:b/>
             <w:sz w:val="24"/>
             <w:szCs w:val="24"/>
-            <w:highlight w:val="green"/>
+            <w:highlight w:val="red"/>
           </w:rPr>
           <w:t>вопросу 20</w:t>
         </w:r>
@@ -8997,7 +8997,7 @@
           <w:b/>
           <w:sz w:val="24"/>
           <w:szCs w:val="24"/>
-          <w:highlight w:val="green"/>
+          <w:highlight w:val="red"/>
         </w:rPr>
         <w:t>)</w:t>
       </w:r>
@@ -10114,7 +10114,6 @@
           <w:rFonts w:ascii="Times New Roman" w:hAnsi="Times New Roman" w:cs="Times New Roman"/>
           <w:sz w:val="24"/>
           <w:szCs w:val="24"/>
-          <w:lang w:val="en-US"/>
         </w:rPr>
       </w:pPr>
       <w:r>

</xml_diff>